<commit_message>
Updates git and github guide
</commit_message>
<xml_diff>
--- a/02_Extras/Software_Guides/git_and_Github.docx
+++ b/02_Extras/Software_Guides/git_and_Github.docx
@@ -3,83 +3,799 @@
 <w:document xmlns:wpc="http://schemas.microsoft.com/office/word/2010/wordprocessingCanvas" xmlns:cx="http://schemas.microsoft.com/office/drawing/2014/chartex" xmlns:cx1="http://schemas.microsoft.com/office/drawing/2015/9/8/chartex" xmlns:cx2="http://schemas.microsoft.com/office/drawing/2015/10/21/chartex" xmlns:cx3="http://schemas.microsoft.com/office/drawing/2016/5/9/chartex" xmlns:cx4="http://schemas.microsoft.com/office/drawing/2016/5/10/chartex" xmlns:cx5="http://schemas.microsoft.com/office/drawing/2016/5/11/chartex" xmlns:cx6="http://schemas.microsoft.com/office/drawing/2016/5/12/chartex" xmlns:cx7="http://schemas.microsoft.com/office/drawing/2016/5/13/chartex" xmlns:cx8="http://schemas.microsoft.com/office/drawing/2016/5/14/chartex" xmlns:mc="http://schemas.openxmlformats.org/markup-compatibility/2006" xmlns:aink="http://schemas.microsoft.com/office/drawing/2016/ink" xmlns:am3d="http://schemas.microsoft.com/office/drawing/2017/model3d" xmlns:o="urn:schemas-microsoft-com:office:office" xmlns:r="http://schemas.openxmlformats.org/officeDocument/2006/relationships" xmlns:m="http://schemas.openxmlformats.org/officeDocument/2006/math" xmlns:v="urn:schemas-microsoft-com:vml" xmlns:wp14="http://schemas.microsoft.com/office/word/2010/wordprocessingDrawing" xmlns:wp="http://schemas.openxmlformats.org/drawingml/2006/wordprocessingDrawing" xmlns:w10="urn:schemas-microsoft-com:office:word" xmlns:w="http://schemas.openxmlformats.org/wordprocessingml/2006/main" xmlns:w14="http://schemas.microsoft.com/office/word/2010/wordml" xmlns:w15="http://schemas.microsoft.com/office/word/2012/wordml" xmlns:w16cex="http://schemas.microsoft.com/office/word/2018/wordml/cex" xmlns:w16cid="http://schemas.microsoft.com/office/word/2016/wordml/cid" xmlns:w16="http://schemas.microsoft.com/office/word/2018/wordml" xmlns:w16se="http://schemas.microsoft.com/office/word/2015/wordml/symex" xmlns:wpg="http://schemas.microsoft.com/office/word/2010/wordprocessingGroup" xmlns:wpi="http://schemas.microsoft.com/office/word/2010/wordprocessingInk" xmlns:wne="http://schemas.microsoft.com/office/word/2006/wordml" xmlns:wps="http://schemas.microsoft.com/office/word/2010/wordprocessingShape" mc:Ignorable="w14 w15 w16se w16cid w16 w16cex wp14">
   <w:body>
     <w:p>
-      <w:r>
+      <w:pPr>
+        <w:rPr>
+          <w:b/>
+          <w:bCs/>
+          <w:sz w:val="28"/>
+          <w:szCs w:val="28"/>
+        </w:rPr>
+      </w:pPr>
+      <w:r>
+        <w:rPr>
+          <w:b/>
+          <w:bCs/>
+          <w:sz w:val="28"/>
+          <w:szCs w:val="28"/>
+        </w:rPr>
         <w:t>Git and Github 101</w:t>
       </w:r>
     </w:p>
-    <w:p/>
-    <w:p>
-      <w:r>
-        <w:t>Git is a version control software. This means that it allows you to make changes to files (be they text files, scripts, spreadsheets, etc) while git keeping a log of the changes. While it is not necessary to use git with every project you do, it is worth getting familiar with git so that you can use it for bigger projects and group projects.</w:t>
-      </w:r>
-    </w:p>
-    <w:p/>
-    <w:p>
-      <w:r>
+    <w:p>
+      <w:pPr>
+        <w:rPr>
+          <w:sz w:val="20"/>
+          <w:szCs w:val="20"/>
+        </w:rPr>
+      </w:pPr>
+    </w:p>
+    <w:p>
+      <w:pPr>
+        <w:rPr>
+          <w:sz w:val="20"/>
+          <w:szCs w:val="20"/>
+        </w:rPr>
+      </w:pPr>
+      <w:r>
+        <w:rPr>
+          <w:sz w:val="20"/>
+          <w:szCs w:val="20"/>
+        </w:rPr>
+        <w:t>Git is a version control software. This means that it allows you to make changes to files (be they text files, scripts, spreadsheets, etc) while git keep</w:t>
+      </w:r>
+      <w:r>
+        <w:rPr>
+          <w:sz w:val="20"/>
+          <w:szCs w:val="20"/>
+        </w:rPr>
+        <w:t>s</w:t>
+      </w:r>
+      <w:r>
+        <w:rPr>
+          <w:sz w:val="20"/>
+          <w:szCs w:val="20"/>
+        </w:rPr>
+        <w:t xml:space="preserve"> a log of the changes. While it is not necessary to use git with every project you do, it is worth getting familiar with git so that you can use it for bigger projects and group projects.</w:t>
+      </w:r>
+    </w:p>
+    <w:p>
+      <w:pPr>
+        <w:rPr>
+          <w:sz w:val="20"/>
+          <w:szCs w:val="20"/>
+        </w:rPr>
+      </w:pPr>
+    </w:p>
+    <w:p>
+      <w:pPr>
+        <w:rPr>
+          <w:sz w:val="20"/>
+          <w:szCs w:val="20"/>
+        </w:rPr>
+      </w:pPr>
+      <w:r>
+        <w:rPr>
+          <w:sz w:val="20"/>
+          <w:szCs w:val="20"/>
+        </w:rPr>
         <w:t>Github is an online host for files tracked via git. It is very useful for group collaboration on a project and for storing commonly shared files (such as the set of documentation this document is part of).</w:t>
       </w:r>
     </w:p>
-    <w:p/>
-    <w:p>
-      <w:r>
+    <w:p>
+      <w:pPr>
+        <w:rPr>
+          <w:sz w:val="20"/>
+          <w:szCs w:val="20"/>
+        </w:rPr>
+      </w:pPr>
+    </w:p>
+    <w:p>
+      <w:pPr>
+        <w:rPr>
+          <w:sz w:val="20"/>
+          <w:szCs w:val="20"/>
+        </w:rPr>
+      </w:pPr>
+      <w:r>
+        <w:rPr>
+          <w:sz w:val="20"/>
+          <w:szCs w:val="20"/>
+        </w:rPr>
         <w:t xml:space="preserve">Git can be downloaded for Windows </w:t>
       </w:r>
-      <w:hyperlink r:id="rId4" w:history="1">
+      <w:hyperlink r:id="rId5" w:history="1">
         <w:r>
           <w:rPr>
             <w:rStyle w:val="Hyperlink"/>
+            <w:sz w:val="20"/>
+            <w:szCs w:val="20"/>
           </w:rPr>
           <w:t>here</w:t>
         </w:r>
       </w:hyperlink>
       <w:r>
+        <w:rPr>
+          <w:sz w:val="20"/>
+          <w:szCs w:val="20"/>
+        </w:rPr>
         <w:t xml:space="preserve"> and for Mac </w:t>
       </w:r>
-      <w:hyperlink r:id="rId5" w:history="1">
+      <w:hyperlink r:id="rId6" w:history="1">
         <w:r>
           <w:rPr>
             <w:rStyle w:val="Hyperlink"/>
+            <w:sz w:val="20"/>
+            <w:szCs w:val="20"/>
           </w:rPr>
           <w:t>here</w:t>
         </w:r>
       </w:hyperlink>
       <w:r>
+        <w:rPr>
+          <w:sz w:val="20"/>
+          <w:szCs w:val="20"/>
+        </w:rPr>
         <w:t xml:space="preserve">.  </w:t>
       </w:r>
     </w:p>
-    <w:p/>
-    <w:p>
-      <w:r>
+    <w:p>
+      <w:pPr>
+        <w:rPr>
+          <w:sz w:val="20"/>
+          <w:szCs w:val="20"/>
+        </w:rPr>
+      </w:pPr>
+    </w:p>
+    <w:p>
+      <w:pPr>
+        <w:rPr>
+          <w:sz w:val="20"/>
+          <w:szCs w:val="20"/>
+        </w:rPr>
+      </w:pPr>
+      <w:r>
+        <w:rPr>
+          <w:sz w:val="20"/>
+          <w:szCs w:val="20"/>
+        </w:rPr>
         <w:t xml:space="preserve">In order to use Github, you will need to make on account on </w:t>
       </w:r>
-      <w:hyperlink r:id="rId6" w:history="1">
+      <w:hyperlink r:id="rId7" w:history="1">
         <w:r>
           <w:rPr>
             <w:rStyle w:val="Hyperlink"/>
+            <w:sz w:val="20"/>
+            <w:szCs w:val="20"/>
           </w:rPr>
           <w:t>github.com</w:t>
         </w:r>
       </w:hyperlink>
       <w:r>
+        <w:rPr>
+          <w:sz w:val="20"/>
+          <w:szCs w:val="20"/>
+        </w:rPr>
         <w:t>.</w:t>
       </w:r>
     </w:p>
-    <w:p/>
-    <w:p>
-      <w:r>
+    <w:p>
+      <w:pPr>
+        <w:rPr>
+          <w:sz w:val="20"/>
+          <w:szCs w:val="20"/>
+        </w:rPr>
+      </w:pPr>
+    </w:p>
+    <w:p>
+      <w:pPr>
+        <w:rPr>
+          <w:sz w:val="20"/>
+          <w:szCs w:val="20"/>
+        </w:rPr>
+      </w:pPr>
+      <w:r>
+        <w:rPr>
+          <w:sz w:val="20"/>
+          <w:szCs w:val="20"/>
+        </w:rPr>
         <w:t xml:space="preserve">You can read more about getting started with git and Github </w:t>
       </w:r>
-      <w:hyperlink r:id="rId7" w:history="1">
+      <w:hyperlink r:id="rId8" w:history="1">
         <w:r>
           <w:rPr>
             <w:rStyle w:val="Hyperlink"/>
+            <w:sz w:val="20"/>
+            <w:szCs w:val="20"/>
           </w:rPr>
           <w:t>here</w:t>
         </w:r>
       </w:hyperlink>
       <w:r>
+        <w:rPr>
+          <w:sz w:val="20"/>
+          <w:szCs w:val="20"/>
+        </w:rPr>
         <w:t>.</w:t>
       </w:r>
+    </w:p>
+    <w:p>
+      <w:pPr>
+        <w:rPr>
+          <w:sz w:val="20"/>
+          <w:szCs w:val="20"/>
+        </w:rPr>
+      </w:pPr>
+    </w:p>
+    <w:p>
+      <w:pPr>
+        <w:rPr>
+          <w:sz w:val="20"/>
+          <w:szCs w:val="20"/>
+        </w:rPr>
+      </w:pPr>
+      <w:r>
+        <w:rPr>
+          <w:b/>
+          <w:bCs/>
+          <w:sz w:val="20"/>
+          <w:szCs w:val="20"/>
+        </w:rPr>
+        <w:t>Initializing and updating a project with git and Github works as follows</w:t>
+      </w:r>
+      <w:r>
+        <w:rPr>
+          <w:sz w:val="20"/>
+          <w:szCs w:val="20"/>
+        </w:rPr>
+        <w:t>:</w:t>
+      </w:r>
+    </w:p>
+    <w:p>
+      <w:pPr>
+        <w:rPr>
+          <w:sz w:val="20"/>
+          <w:szCs w:val="20"/>
+        </w:rPr>
+      </w:pPr>
+    </w:p>
+    <w:p>
+      <w:pPr>
+        <w:rPr>
+          <w:sz w:val="20"/>
+          <w:szCs w:val="20"/>
+        </w:rPr>
+      </w:pPr>
+      <w:r>
+        <w:rPr>
+          <w:sz w:val="20"/>
+          <w:szCs w:val="20"/>
+        </w:rPr>
+        <w:t>Let’s</w:t>
+      </w:r>
+      <w:r>
+        <w:rPr>
+          <w:sz w:val="20"/>
+          <w:szCs w:val="20"/>
+        </w:rPr>
+        <w:t xml:space="preserve"> assume you are developing an analysis pipeline which involves updating a </w:t>
+      </w:r>
+      <w:r>
+        <w:rPr>
+          <w:sz w:val="20"/>
+          <w:szCs w:val="20"/>
+        </w:rPr>
+        <w:t>main script</w:t>
+      </w:r>
+      <w:r>
+        <w:rPr>
+          <w:sz w:val="20"/>
+          <w:szCs w:val="20"/>
+        </w:rPr>
+        <w:t xml:space="preserve"> as you test it as well as all of the documentation and accessory files and functions that make the program run.</w:t>
+      </w:r>
+      <w:r>
+        <w:rPr>
+          <w:sz w:val="20"/>
+          <w:szCs w:val="20"/>
+        </w:rPr>
+        <w:t xml:space="preserve"> </w:t>
+      </w:r>
+    </w:p>
+    <w:p>
+      <w:pPr>
+        <w:rPr>
+          <w:sz w:val="20"/>
+          <w:szCs w:val="20"/>
+        </w:rPr>
+      </w:pPr>
+    </w:p>
+    <w:p>
+      <w:pPr>
+        <w:pStyle w:val="ListParagraph"/>
+        <w:numPr>
+          <w:ilvl w:val="0"/>
+          <w:numId w:val="1"/>
+        </w:numPr>
+        <w:rPr>
+          <w:sz w:val="20"/>
+          <w:szCs w:val="20"/>
+        </w:rPr>
+      </w:pPr>
+      <w:r>
+        <w:rPr>
+          <w:rFonts w:ascii="Courier" w:hAnsi="Courier"/>
+          <w:sz w:val="20"/>
+          <w:szCs w:val="20"/>
+          <w:highlight w:val="lightGray"/>
+        </w:rPr>
+        <w:t>cd</w:t>
+      </w:r>
+      <w:r>
+        <w:rPr>
+          <w:sz w:val="20"/>
+          <w:szCs w:val="20"/>
+        </w:rPr>
+        <w:t xml:space="preserve"> into your main project folder where all of your files are stored. </w:t>
+      </w:r>
+    </w:p>
+    <w:p>
+      <w:pPr>
+        <w:pStyle w:val="ListParagraph"/>
+        <w:numPr>
+          <w:ilvl w:val="0"/>
+          <w:numId w:val="1"/>
+        </w:numPr>
+        <w:rPr>
+          <w:sz w:val="20"/>
+          <w:szCs w:val="20"/>
+        </w:rPr>
+      </w:pPr>
+      <w:r>
+        <w:rPr>
+          <w:sz w:val="20"/>
+          <w:szCs w:val="20"/>
+        </w:rPr>
+        <w:t xml:space="preserve">Use the command </w:t>
+      </w:r>
+      <w:r>
+        <w:rPr>
+          <w:rFonts w:ascii="Courier" w:hAnsi="Courier"/>
+          <w:sz w:val="20"/>
+          <w:szCs w:val="20"/>
+          <w:highlight w:val="lightGray"/>
+        </w:rPr>
+        <w:t>git init</w:t>
+      </w:r>
+      <w:r>
+        <w:rPr>
+          <w:sz w:val="20"/>
+          <w:szCs w:val="20"/>
+        </w:rPr>
+        <w:t xml:space="preserve"> to initialize git in your folder. This creates a hidden file called .git which will track all of your file changes.</w:t>
+      </w:r>
+    </w:p>
+    <w:p>
+      <w:pPr>
+        <w:pStyle w:val="ListParagraph"/>
+        <w:numPr>
+          <w:ilvl w:val="0"/>
+          <w:numId w:val="1"/>
+        </w:numPr>
+        <w:rPr>
+          <w:sz w:val="20"/>
+          <w:szCs w:val="20"/>
+        </w:rPr>
+      </w:pPr>
+      <w:r>
+        <w:rPr>
+          <w:sz w:val="20"/>
+          <w:szCs w:val="20"/>
+        </w:rPr>
+        <w:t xml:space="preserve">You will then </w:t>
+      </w:r>
+      <w:r>
+        <w:rPr>
+          <w:rFonts w:ascii="Courier" w:hAnsi="Courier"/>
+          <w:sz w:val="20"/>
+          <w:szCs w:val="20"/>
+          <w:highlight w:val="lightGray"/>
+        </w:rPr>
+        <w:t xml:space="preserve">git </w:t>
+      </w:r>
+      <w:proofErr w:type="gramStart"/>
+      <w:r>
+        <w:rPr>
+          <w:rFonts w:ascii="Courier" w:hAnsi="Courier"/>
+          <w:sz w:val="20"/>
+          <w:szCs w:val="20"/>
+          <w:highlight w:val="lightGray"/>
+        </w:rPr>
+        <w:t>add</w:t>
+      </w:r>
+      <w:proofErr w:type="gramEnd"/>
+      <w:r>
+        <w:rPr>
+          <w:sz w:val="20"/>
+          <w:szCs w:val="20"/>
+        </w:rPr>
+        <w:t xml:space="preserve"> and </w:t>
+      </w:r>
+      <w:r>
+        <w:rPr>
+          <w:rFonts w:ascii="Courier" w:hAnsi="Courier"/>
+          <w:sz w:val="20"/>
+          <w:szCs w:val="20"/>
+          <w:highlight w:val="lightGray"/>
+        </w:rPr>
+        <w:t>git commit</w:t>
+      </w:r>
+      <w:r>
+        <w:rPr>
+          <w:sz w:val="20"/>
+          <w:szCs w:val="20"/>
+        </w:rPr>
+        <w:t xml:space="preserve"> any change</w:t>
+      </w:r>
+      <w:r>
+        <w:rPr>
+          <w:sz w:val="20"/>
+          <w:szCs w:val="20"/>
+        </w:rPr>
+        <w:t>s</w:t>
+      </w:r>
+      <w:r>
+        <w:rPr>
+          <w:sz w:val="20"/>
+          <w:szCs w:val="20"/>
+        </w:rPr>
+        <w:t xml:space="preserve"> you make to your files, which will work like this:</w:t>
+      </w:r>
+    </w:p>
+    <w:p>
+      <w:pPr>
+        <w:pStyle w:val="ListParagraph"/>
+        <w:numPr>
+          <w:ilvl w:val="1"/>
+          <w:numId w:val="1"/>
+        </w:numPr>
+        <w:rPr>
+          <w:sz w:val="20"/>
+          <w:szCs w:val="20"/>
+        </w:rPr>
+      </w:pPr>
+      <w:r>
+        <w:rPr>
+          <w:sz w:val="20"/>
+          <w:szCs w:val="20"/>
+        </w:rPr>
+        <w:t>You make changes to your code which is store in a file called, for example, my_code.py</w:t>
+      </w:r>
+    </w:p>
+    <w:p>
+      <w:pPr>
+        <w:pStyle w:val="ListParagraph"/>
+        <w:numPr>
+          <w:ilvl w:val="1"/>
+          <w:numId w:val="1"/>
+        </w:numPr>
+        <w:rPr>
+          <w:sz w:val="20"/>
+          <w:szCs w:val="20"/>
+        </w:rPr>
+      </w:pPr>
+      <w:r>
+        <w:rPr>
+          <w:sz w:val="20"/>
+          <w:szCs w:val="20"/>
+        </w:rPr>
+        <w:t xml:space="preserve">You use the command </w:t>
+      </w:r>
+      <w:r>
+        <w:rPr>
+          <w:rFonts w:ascii="Courier" w:hAnsi="Courier"/>
+          <w:sz w:val="20"/>
+          <w:szCs w:val="20"/>
+          <w:highlight w:val="lightGray"/>
+        </w:rPr>
+        <w:t>git add my_code.py</w:t>
+      </w:r>
+      <w:r>
+        <w:rPr>
+          <w:sz w:val="20"/>
+          <w:szCs w:val="20"/>
+        </w:rPr>
+        <w:t xml:space="preserve"> which will tell git that you’ve made changes to the file in question and you want to add those changes into a staging area. This is a temporary space where git is recognizing changes you made to your files.</w:t>
+      </w:r>
+    </w:p>
+    <w:p>
+      <w:pPr>
+        <w:pStyle w:val="ListParagraph"/>
+        <w:numPr>
+          <w:ilvl w:val="1"/>
+          <w:numId w:val="1"/>
+        </w:numPr>
+        <w:rPr>
+          <w:sz w:val="20"/>
+          <w:szCs w:val="20"/>
+        </w:rPr>
+      </w:pPr>
+      <w:r>
+        <w:rPr>
+          <w:sz w:val="20"/>
+          <w:szCs w:val="20"/>
+        </w:rPr>
+        <w:t xml:space="preserve">You then use the command </w:t>
+      </w:r>
+      <w:r>
+        <w:rPr>
+          <w:rFonts w:ascii="Courier" w:hAnsi="Courier"/>
+          <w:sz w:val="20"/>
+          <w:szCs w:val="20"/>
+          <w:highlight w:val="lightGray"/>
+        </w:rPr>
+        <w:t xml:space="preserve">git </w:t>
+      </w:r>
+      <w:r>
+        <w:rPr>
+          <w:rFonts w:ascii="Courier" w:hAnsi="Courier"/>
+          <w:sz w:val="20"/>
+          <w:szCs w:val="20"/>
+          <w:highlight w:val="lightGray"/>
+        </w:rPr>
+        <w:t>commit -m “Updates my_code.py”</w:t>
+      </w:r>
+      <w:r>
+        <w:rPr>
+          <w:rFonts w:ascii="Courier" w:hAnsi="Courier"/>
+          <w:sz w:val="20"/>
+          <w:szCs w:val="20"/>
+        </w:rPr>
+        <w:t xml:space="preserve"> </w:t>
+      </w:r>
+      <w:r>
+        <w:rPr>
+          <w:sz w:val="20"/>
+          <w:szCs w:val="20"/>
+        </w:rPr>
+        <w:t>which tells git to commit these changes to</w:t>
+      </w:r>
+      <w:r>
+        <w:rPr>
+          <w:sz w:val="20"/>
+          <w:szCs w:val="20"/>
+        </w:rPr>
+        <w:t xml:space="preserve"> a change log. The “-m” indicates that there is a message the follow. A brief message of what was changed should go in quotes after the “-m”.</w:t>
+      </w:r>
+    </w:p>
+    <w:p>
+      <w:pPr>
+        <w:pStyle w:val="ListParagraph"/>
+        <w:numPr>
+          <w:ilvl w:val="0"/>
+          <w:numId w:val="1"/>
+        </w:numPr>
+        <w:rPr>
+          <w:sz w:val="20"/>
+          <w:szCs w:val="20"/>
+        </w:rPr>
+      </w:pPr>
+      <w:r>
+        <w:rPr>
+          <w:sz w:val="20"/>
+          <w:szCs w:val="20"/>
+        </w:rPr>
+        <w:t>If you would like to track all of your changes and store your files in Github, you will need to do the following:</w:t>
+      </w:r>
+    </w:p>
+    <w:p>
+      <w:pPr>
+        <w:pStyle w:val="ListParagraph"/>
+        <w:numPr>
+          <w:ilvl w:val="1"/>
+          <w:numId w:val="1"/>
+        </w:numPr>
+        <w:rPr>
+          <w:sz w:val="20"/>
+          <w:szCs w:val="20"/>
+        </w:rPr>
+      </w:pPr>
+      <w:r>
+        <w:rPr>
+          <w:sz w:val="20"/>
+          <w:szCs w:val="20"/>
+        </w:rPr>
+        <w:t>Go to Github and click the green button at the top of the page labeled “New”</w:t>
+      </w:r>
+    </w:p>
+    <w:p>
+      <w:pPr>
+        <w:pStyle w:val="ListParagraph"/>
+        <w:numPr>
+          <w:ilvl w:val="1"/>
+          <w:numId w:val="1"/>
+        </w:numPr>
+        <w:rPr>
+          <w:sz w:val="20"/>
+          <w:szCs w:val="20"/>
+        </w:rPr>
+      </w:pPr>
+      <w:r>
+        <w:rPr>
+          <w:sz w:val="20"/>
+          <w:szCs w:val="20"/>
+        </w:rPr>
+        <w:t>Enter your repository name as prompted. This can be anything you want.</w:t>
+      </w:r>
+    </w:p>
+    <w:p>
+      <w:pPr>
+        <w:pStyle w:val="ListParagraph"/>
+        <w:numPr>
+          <w:ilvl w:val="1"/>
+          <w:numId w:val="1"/>
+        </w:numPr>
+        <w:rPr>
+          <w:sz w:val="20"/>
+          <w:szCs w:val="20"/>
+        </w:rPr>
+      </w:pPr>
+      <w:r>
+        <w:rPr>
+          <w:sz w:val="20"/>
+          <w:szCs w:val="20"/>
+        </w:rPr>
+        <w:t>Select if you’d like this to be a private or public repository. If you will be working with other people on this project, it should be public.</w:t>
+      </w:r>
+    </w:p>
+    <w:p>
+      <w:pPr>
+        <w:pStyle w:val="ListParagraph"/>
+        <w:numPr>
+          <w:ilvl w:val="1"/>
+          <w:numId w:val="1"/>
+        </w:numPr>
+        <w:rPr>
+          <w:sz w:val="20"/>
+          <w:szCs w:val="20"/>
+        </w:rPr>
+      </w:pPr>
+      <w:r>
+        <w:rPr>
+          <w:sz w:val="20"/>
+          <w:szCs w:val="20"/>
+        </w:rPr>
+        <w:t>Click “create repository”</w:t>
+      </w:r>
+    </w:p>
+    <w:p>
+      <w:pPr>
+        <w:pStyle w:val="ListParagraph"/>
+        <w:numPr>
+          <w:ilvl w:val="1"/>
+          <w:numId w:val="1"/>
+        </w:numPr>
+        <w:rPr>
+          <w:sz w:val="20"/>
+          <w:szCs w:val="20"/>
+        </w:rPr>
+      </w:pPr>
+      <w:r>
+        <w:rPr>
+          <w:sz w:val="20"/>
+          <w:szCs w:val="20"/>
+        </w:rPr>
+        <w:t>On the next page you will have two options:</w:t>
+      </w:r>
+    </w:p>
+    <w:p>
+      <w:pPr>
+        <w:pStyle w:val="ListParagraph"/>
+        <w:numPr>
+          <w:ilvl w:val="2"/>
+          <w:numId w:val="1"/>
+        </w:numPr>
+        <w:rPr>
+          <w:b/>
+          <w:bCs/>
+          <w:sz w:val="20"/>
+          <w:szCs w:val="20"/>
+        </w:rPr>
+      </w:pPr>
+      <w:r>
+        <w:rPr>
+          <w:sz w:val="20"/>
+          <w:szCs w:val="20"/>
+        </w:rPr>
+        <w:t>If you had no local repository (a project folder on your local computer)</w:t>
+      </w:r>
+      <w:r>
+        <w:rPr>
+          <w:sz w:val="20"/>
+          <w:szCs w:val="20"/>
+        </w:rPr>
+        <w:t>, the first option “</w:t>
+      </w:r>
+      <w:r>
+        <w:rPr>
+          <w:b/>
+          <w:bCs/>
+          <w:sz w:val="20"/>
+          <w:szCs w:val="20"/>
+        </w:rPr>
+        <w:t>…or create a new repository on the command line</w:t>
+      </w:r>
+      <w:r>
+        <w:rPr>
+          <w:sz w:val="20"/>
+          <w:szCs w:val="20"/>
+        </w:rPr>
+        <w:t>”</w:t>
+      </w:r>
+      <w:r>
+        <w:rPr>
+          <w:sz w:val="20"/>
+          <w:szCs w:val="20"/>
+        </w:rPr>
+        <w:t xml:space="preserve"> gives you the commands you need to set up a new local repository</w:t>
+      </w:r>
+    </w:p>
+    <w:p>
+      <w:pPr>
+        <w:pStyle w:val="ListParagraph"/>
+        <w:numPr>
+          <w:ilvl w:val="2"/>
+          <w:numId w:val="1"/>
+        </w:numPr>
+        <w:rPr>
+          <w:b/>
+          <w:bCs/>
+          <w:sz w:val="20"/>
+          <w:szCs w:val="20"/>
+        </w:rPr>
+      </w:pPr>
+      <w:r>
+        <w:rPr>
+          <w:sz w:val="20"/>
+          <w:szCs w:val="20"/>
+        </w:rPr>
+        <w:t>If you already have a local repository set up (which you do if you followed steps 1-3), you can use the commands from the second options: “</w:t>
+      </w:r>
+      <w:r>
+        <w:rPr>
+          <w:b/>
+          <w:bCs/>
+          <w:sz w:val="20"/>
+          <w:szCs w:val="20"/>
+        </w:rPr>
+        <w:t>…or push an existing repository from the command line</w:t>
+      </w:r>
+      <w:r>
+        <w:rPr>
+          <w:sz w:val="20"/>
+          <w:szCs w:val="20"/>
+        </w:rPr>
+        <w:t>”</w:t>
+      </w:r>
+      <w:r>
+        <w:rPr>
+          <w:sz w:val="20"/>
+          <w:szCs w:val="20"/>
+        </w:rPr>
+        <w:t>. This will</w:t>
+      </w:r>
+    </w:p>
+    <w:p>
+      <w:pPr>
+        <w:pStyle w:val="ListParagraph"/>
+        <w:numPr>
+          <w:ilvl w:val="2"/>
+          <w:numId w:val="1"/>
+        </w:numPr>
+        <w:rPr>
+          <w:sz w:val="20"/>
+          <w:szCs w:val="20"/>
+        </w:rPr>
+      </w:pPr>
     </w:p>
     <w:sectPr>
       <w:pgSz w:w="12240" w:h="15840"/>
@@ -89,6 +805,100 @@
     </w:sectPr>
   </w:body>
 </w:document>
+</file>
+
+<file path=word/numbering.xml><?xml version="1.0" encoding="utf-8"?>
+<w:numbering xmlns:wpc="http://schemas.microsoft.com/office/word/2010/wordprocessingCanvas" xmlns:cx="http://schemas.microsoft.com/office/drawing/2014/chartex" xmlns:cx1="http://schemas.microsoft.com/office/drawing/2015/9/8/chartex" xmlns:cx2="http://schemas.microsoft.com/office/drawing/2015/10/21/chartex" xmlns:cx3="http://schemas.microsoft.com/office/drawing/2016/5/9/chartex" xmlns:cx4="http://schemas.microsoft.com/office/drawing/2016/5/10/chartex" xmlns:cx5="http://schemas.microsoft.com/office/drawing/2016/5/11/chartex" xmlns:cx6="http://schemas.microsoft.com/office/drawing/2016/5/12/chartex" xmlns:cx7="http://schemas.microsoft.com/office/drawing/2016/5/13/chartex" xmlns:cx8="http://schemas.microsoft.com/office/drawing/2016/5/14/chartex" xmlns:mc="http://schemas.openxmlformats.org/markup-compatibility/2006" xmlns:aink="http://schemas.microsoft.com/office/drawing/2016/ink" xmlns:am3d="http://schemas.microsoft.com/office/drawing/2017/model3d" xmlns:o="urn:schemas-microsoft-com:office:office" xmlns:r="http://schemas.openxmlformats.org/officeDocument/2006/relationships" xmlns:m="http://schemas.openxmlformats.org/officeDocument/2006/math" xmlns:v="urn:schemas-microsoft-com:vml" xmlns:wp14="http://schemas.microsoft.com/office/word/2010/wordprocessingDrawing" xmlns:wp="http://schemas.openxmlformats.org/drawingml/2006/wordprocessingDrawing" xmlns:w10="urn:schemas-microsoft-com:office:word" xmlns:w="http://schemas.openxmlformats.org/wordprocessingml/2006/main" xmlns:w14="http://schemas.microsoft.com/office/word/2010/wordml" xmlns:w15="http://schemas.microsoft.com/office/word/2012/wordml" xmlns:w16cex="http://schemas.microsoft.com/office/word/2018/wordml/cex" xmlns:w16cid="http://schemas.microsoft.com/office/word/2016/wordml/cid" xmlns:w16="http://schemas.microsoft.com/office/word/2018/wordml" xmlns:w16se="http://schemas.microsoft.com/office/word/2015/wordml/symex" xmlns:wpg="http://schemas.microsoft.com/office/word/2010/wordprocessingGroup" xmlns:wpi="http://schemas.microsoft.com/office/word/2010/wordprocessingInk" xmlns:wne="http://schemas.microsoft.com/office/word/2006/wordml" xmlns:wps="http://schemas.microsoft.com/office/word/2010/wordprocessingShape" mc:Ignorable="w14 w15 w16se w16cid w16 w16cex wp14">
+  <w:abstractNum w:abstractNumId="0" w15:restartNumberingAfterBreak="0">
+    <w:nsid w:val="7A560033"/>
+    <w:multiLevelType w:val="hybridMultilevel"/>
+    <w:tmpl w:val="BAC6B0B0"/>
+    <w:lvl w:ilvl="0" w:tplc="0409000F">
+      <w:start w:val="1"/>
+      <w:numFmt w:val="decimal"/>
+      <w:lvlText w:val="%1."/>
+      <w:lvlJc w:val="left"/>
+      <w:pPr>
+        <w:ind w:left="720" w:hanging="360"/>
+      </w:pPr>
+    </w:lvl>
+    <w:lvl w:ilvl="1" w:tplc="04090019">
+      <w:start w:val="1"/>
+      <w:numFmt w:val="lowerLetter"/>
+      <w:lvlText w:val="%2."/>
+      <w:lvlJc w:val="left"/>
+      <w:pPr>
+        <w:ind w:left="1440" w:hanging="360"/>
+      </w:pPr>
+    </w:lvl>
+    <w:lvl w:ilvl="2" w:tplc="0409001B">
+      <w:start w:val="1"/>
+      <w:numFmt w:val="lowerRoman"/>
+      <w:lvlText w:val="%3."/>
+      <w:lvlJc w:val="right"/>
+      <w:pPr>
+        <w:ind w:left="2160" w:hanging="180"/>
+      </w:pPr>
+    </w:lvl>
+    <w:lvl w:ilvl="3" w:tplc="0409000F" w:tentative="1">
+      <w:start w:val="1"/>
+      <w:numFmt w:val="decimal"/>
+      <w:lvlText w:val="%4."/>
+      <w:lvlJc w:val="left"/>
+      <w:pPr>
+        <w:ind w:left="2880" w:hanging="360"/>
+      </w:pPr>
+    </w:lvl>
+    <w:lvl w:ilvl="4" w:tplc="04090019" w:tentative="1">
+      <w:start w:val="1"/>
+      <w:numFmt w:val="lowerLetter"/>
+      <w:lvlText w:val="%5."/>
+      <w:lvlJc w:val="left"/>
+      <w:pPr>
+        <w:ind w:left="3600" w:hanging="360"/>
+      </w:pPr>
+    </w:lvl>
+    <w:lvl w:ilvl="5" w:tplc="0409001B" w:tentative="1">
+      <w:start w:val="1"/>
+      <w:numFmt w:val="lowerRoman"/>
+      <w:lvlText w:val="%6."/>
+      <w:lvlJc w:val="right"/>
+      <w:pPr>
+        <w:ind w:left="4320" w:hanging="180"/>
+      </w:pPr>
+    </w:lvl>
+    <w:lvl w:ilvl="6" w:tplc="0409000F" w:tentative="1">
+      <w:start w:val="1"/>
+      <w:numFmt w:val="decimal"/>
+      <w:lvlText w:val="%7."/>
+      <w:lvlJc w:val="left"/>
+      <w:pPr>
+        <w:ind w:left="5040" w:hanging="360"/>
+      </w:pPr>
+    </w:lvl>
+    <w:lvl w:ilvl="7" w:tplc="04090019" w:tentative="1">
+      <w:start w:val="1"/>
+      <w:numFmt w:val="lowerLetter"/>
+      <w:lvlText w:val="%8."/>
+      <w:lvlJc w:val="left"/>
+      <w:pPr>
+        <w:ind w:left="5760" w:hanging="360"/>
+      </w:pPr>
+    </w:lvl>
+    <w:lvl w:ilvl="8" w:tplc="0409001B" w:tentative="1">
+      <w:start w:val="1"/>
+      <w:numFmt w:val="lowerRoman"/>
+      <w:lvlText w:val="%9."/>
+      <w:lvlJc w:val="right"/>
+      <w:pPr>
+        <w:ind w:left="6480" w:hanging="180"/>
+      </w:pPr>
+    </w:lvl>
+  </w:abstractNum>
+  <w:num w:numId="1">
+    <w:abstractNumId w:val="0"/>
+  </w:num>
+</w:numbering>
 </file>
 
 <file path=word/styles.xml><?xml version="1.0" encoding="utf-8"?>
@@ -486,10 +1296,30 @@
     <w:name w:val="Normal"/>
     <w:qFormat/>
   </w:style>
+  <w:style w:type="paragraph" w:styleId="Heading3">
+    <w:name w:val="heading 3"/>
+    <w:basedOn w:val="Normal"/>
+    <w:next w:val="Normal"/>
+    <w:link w:val="Heading3Char"/>
+    <w:uiPriority w:val="9"/>
+    <w:semiHidden/>
+    <w:unhideWhenUsed/>
+    <w:qFormat/>
+    <w:rsid w:val="00B85582"/>
+    <w:pPr>
+      <w:keepNext/>
+      <w:keepLines/>
+      <w:spacing w:before="40"/>
+      <w:outlineLvl w:val="2"/>
+    </w:pPr>
+    <w:rPr>
+      <w:rFonts w:asciiTheme="majorHAnsi" w:eastAsiaTheme="majorEastAsia" w:hAnsiTheme="majorHAnsi" w:cstheme="majorBidi"/>
+      <w:color w:val="1F3763" w:themeColor="accent1" w:themeShade="7F"/>
+    </w:rPr>
+  </w:style>
   <w:style w:type="character" w:default="1" w:styleId="DefaultParagraphFont">
     <w:name w:val="Default Paragraph Font"/>
     <w:uiPriority w:val="1"/>
-    <w:semiHidden/>
     <w:unhideWhenUsed/>
   </w:style>
   <w:style w:type="table" w:default="1" w:styleId="TableNormal">
@@ -534,6 +1364,29 @@
     <w:rPr>
       <w:color w:val="605E5C"/>
       <w:shd w:val="clear" w:color="auto" w:fill="E1DFDD"/>
+    </w:rPr>
+  </w:style>
+  <w:style w:type="paragraph" w:styleId="ListParagraph">
+    <w:name w:val="List Paragraph"/>
+    <w:basedOn w:val="Normal"/>
+    <w:uiPriority w:val="34"/>
+    <w:qFormat/>
+    <w:rsid w:val="0000004C"/>
+    <w:pPr>
+      <w:ind w:left="720"/>
+      <w:contextualSpacing/>
+    </w:pPr>
+  </w:style>
+  <w:style w:type="character" w:customStyle="1" w:styleId="Heading3Char">
+    <w:name w:val="Heading 3 Char"/>
+    <w:basedOn w:val="DefaultParagraphFont"/>
+    <w:link w:val="Heading3"/>
+    <w:uiPriority w:val="9"/>
+    <w:semiHidden/>
+    <w:rsid w:val="00B85582"/>
+    <w:rPr>
+      <w:rFonts w:asciiTheme="majorHAnsi" w:eastAsiaTheme="majorEastAsia" w:hAnsiTheme="majorHAnsi" w:cstheme="majorBidi"/>
+      <w:color w:val="1F3763" w:themeColor="accent1" w:themeShade="7F"/>
     </w:rPr>
   </w:style>
 </w:styles>

</xml_diff>